<commit_message>
added a note on how I created the services used in this application.
</commit_message>
<xml_diff>
--- a/Developer Notes.docx
+++ b/Developer Notes.docx
@@ -89,7 +89,57 @@
         </w:numPr>
       </w:pPr>
       <w:r>
-        <w:t>x</w:t>
+        <w:t>Services</w:t>
+      </w:r>
+    </w:p>
+    <w:p>
+      <w:pPr>
+        <w:pStyle w:val="ListParagraph"/>
+        <w:numPr>
+          <w:ilvl w:val="1"/>
+          <w:numId w:val="1"/>
+        </w:numPr>
+      </w:pPr>
+      <w:r>
+        <w:t xml:space="preserve">Unlike the tutorial, I prefer to put all services in a separate directory named </w:t>
+      </w:r>
+      <w:r>
+        <w:rPr>
+          <w:i/>
+          <w:iCs/>
+        </w:rPr>
+        <w:t>services</w:t>
+      </w:r>
+      <w:r>
+        <w:t xml:space="preserve">, which is where I put the </w:t>
+      </w:r>
+      <w:r>
+        <w:rPr>
+          <w:i/>
+          <w:iCs/>
+        </w:rPr>
+        <w:t>HousingService</w:t>
+      </w:r>
+      <w:r>
+        <w:t xml:space="preserve"> created during the tutorial.</w:t>
+      </w:r>
+    </w:p>
+    <w:p>
+      <w:pPr>
+        <w:pStyle w:val="ListParagraph"/>
+        <w:numPr>
+          <w:ilvl w:val="1"/>
+          <w:numId w:val="1"/>
+        </w:numPr>
+      </w:pPr>
+      <w:r>
+        <w:t xml:space="preserve">I added my own service, </w:t>
+      </w:r>
+      <w:r>
+        <w:t>AngularVersionInformation</w:t>
+      </w:r>
+      <w:r>
+        <w:t>, which allows me to display the version of Angular (e.g., 19.0.3) wherever I want to see it.</w:t>
       </w:r>
     </w:p>
     <w:sectPr>
@@ -196,7 +246,7 @@
         <w:rFonts w:ascii="Symbol" w:eastAsiaTheme="minorHAnsi" w:hAnsi="Symbol" w:cstheme="minorBidi" w:hint="default"/>
       </w:rPr>
     </w:lvl>
-    <w:lvl w:ilvl="1" w:tplc="04090003" w:tentative="1">
+    <w:lvl w:ilvl="1" w:tplc="04090003">
       <w:start w:val="1"/>
       <w:numFmt w:val="bullet"/>
       <w:lvlText w:val="o"/>

</xml_diff>

<commit_message>
add logic to send information from Apply form to the HousingService
</commit_message>
<xml_diff>
--- a/Developer Notes.docx
+++ b/Developer Notes.docx
@@ -148,6 +148,203 @@
     </w:p>
     <w:p>
       <w:pPr>
+        <w:pStyle w:val="ListParagraph"/>
+        <w:numPr>
+          <w:ilvl w:val="0"/>
+          <w:numId w:val="1"/>
+        </w:numPr>
+      </w:pPr>
+      <w:r>
+        <w:t>Alert instead of console.log</w:t>
+      </w:r>
+    </w:p>
+    <w:p>
+      <w:pPr>
+        <w:pStyle w:val="ListParagraph"/>
+        <w:numPr>
+          <w:ilvl w:val="1"/>
+          <w:numId w:val="1"/>
+        </w:numPr>
+        <w:rPr>
+          <w:i/>
+          <w:iCs/>
+        </w:rPr>
+      </w:pPr>
+      <w:r>
+        <w:t xml:space="preserve">In the video, when it tells you to use console.log(), such as when first defining method </w:t>
+      </w:r>
+      <w:proofErr w:type="spellStart"/>
+      <w:r>
+        <w:rPr>
+          <w:i/>
+          <w:iCs/>
+        </w:rPr>
+        <w:t>submitApplication</w:t>
+      </w:r>
+      <w:proofErr w:type="spellEnd"/>
+      <w:r>
+        <w:t xml:space="preserve"> inside the </w:t>
+      </w:r>
+      <w:proofErr w:type="spellStart"/>
+      <w:r>
+        <w:rPr>
+          <w:i/>
+          <w:iCs/>
+        </w:rPr>
+        <w:t>HousingService</w:t>
+      </w:r>
+      <w:proofErr w:type="spellEnd"/>
+      <w:r>
+        <w:t>, I instead use interpolated string sent to the alert() method:</w:t>
+      </w:r>
+      <w:r>
+        <w:br/>
+      </w:r>
+      <w:proofErr w:type="spellStart"/>
+      <w:r>
+        <w:rPr>
+          <w:i/>
+          <w:iCs/>
+        </w:rPr>
+        <w:t>submitApplication</w:t>
+      </w:r>
+      <w:proofErr w:type="spellEnd"/>
+      <w:r>
+        <w:rPr>
+          <w:i/>
+          <w:iCs/>
+        </w:rPr>
+        <w:t>(</w:t>
+      </w:r>
+      <w:proofErr w:type="spellStart"/>
+      <w:r>
+        <w:rPr>
+          <w:i/>
+          <w:iCs/>
+        </w:rPr>
+        <w:t>firstName</w:t>
+      </w:r>
+      <w:proofErr w:type="spellEnd"/>
+      <w:r>
+        <w:rPr>
+          <w:i/>
+          <w:iCs/>
+        </w:rPr>
+        <w:t xml:space="preserve">: string, </w:t>
+      </w:r>
+      <w:proofErr w:type="spellStart"/>
+      <w:r>
+        <w:rPr>
+          <w:i/>
+          <w:iCs/>
+        </w:rPr>
+        <w:t>lastName</w:t>
+      </w:r>
+      <w:proofErr w:type="spellEnd"/>
+      <w:r>
+        <w:rPr>
+          <w:i/>
+          <w:iCs/>
+        </w:rPr>
+        <w:t>: string, email: string) {</w:t>
+      </w:r>
+      <w:r>
+        <w:rPr>
+          <w:i/>
+          <w:iCs/>
+        </w:rPr>
+        <w:br/>
+        <w:t xml:space="preserve">  alert(`</w:t>
+      </w:r>
+      <w:proofErr w:type="spellStart"/>
+      <w:r>
+        <w:rPr>
+          <w:i/>
+          <w:iCs/>
+        </w:rPr>
+        <w:t>submitApplication</w:t>
+      </w:r>
+      <w:proofErr w:type="spellEnd"/>
+      <w:r>
+        <w:rPr>
+          <w:i/>
+          <w:iCs/>
+        </w:rPr>
+        <w:t>: first: ${</w:t>
+      </w:r>
+      <w:proofErr w:type="spellStart"/>
+      <w:r>
+        <w:rPr>
+          <w:i/>
+          <w:iCs/>
+        </w:rPr>
+        <w:t>firstName</w:t>
+      </w:r>
+      <w:proofErr w:type="spellEnd"/>
+      <w:r>
+        <w:rPr>
+          <w:i/>
+          <w:iCs/>
+        </w:rPr>
+        <w:t>}, last: ${</w:t>
+      </w:r>
+      <w:proofErr w:type="spellStart"/>
+      <w:r>
+        <w:rPr>
+          <w:i/>
+          <w:iCs/>
+        </w:rPr>
+        <w:t>lastName</w:t>
+      </w:r>
+      <w:proofErr w:type="spellEnd"/>
+      <w:r>
+        <w:rPr>
+          <w:i/>
+          <w:iCs/>
+        </w:rPr>
+        <w:t>}, email: ${email}`);</w:t>
+      </w:r>
+      <w:r>
+        <w:rPr>
+          <w:i/>
+          <w:iCs/>
+        </w:rPr>
+        <w:br/>
+        <w:t>}</w:t>
+      </w:r>
+    </w:p>
+    <w:p>
+      <w:pPr>
+        <w:pStyle w:val="ListParagraph"/>
+        <w:numPr>
+          <w:ilvl w:val="1"/>
+          <w:numId w:val="1"/>
+        </w:numPr>
+      </w:pPr>
+    </w:p>
+    <w:p>
+      <w:pPr>
+        <w:pStyle w:val="ListParagraph"/>
+        <w:numPr>
+          <w:ilvl w:val="1"/>
+          <w:numId w:val="1"/>
+        </w:numPr>
+      </w:pPr>
+    </w:p>
+    <w:p>
+      <w:pPr>
+        <w:pStyle w:val="ListParagraph"/>
+        <w:numPr>
+          <w:ilvl w:val="0"/>
+          <w:numId w:val="1"/>
+        </w:numPr>
+      </w:pPr>
+      <w:r>
+        <w:t>x</w:t>
+      </w:r>
+    </w:p>
+    <w:p>
+      <w:pPr>
         <w:rPr>
           <w:b/>
           <w:bCs/>
@@ -184,9 +381,8 @@
     </w:p>
     <w:p>
       <w:r>
-        <w:lastRenderedPageBreak/>
         <w:pict w14:anchorId="4B30CE7F">
-          <v:rect id="_x0000_i1163" style="width:0;height:0" o:hralign="center" o:hrstd="t" o:hr="t" fillcolor="#a0a0a0" stroked="f"/>
+          <v:rect id="_x0000_i1025" style="width:0;height:0" o:hralign="center" o:hrstd="t" o:hr="t" fillcolor="#a0a0a0" stroked="f"/>
         </w:pict>
       </w:r>
     </w:p>
@@ -249,212 +445,358 @@
           <w:b/>
           <w:bCs/>
         </w:rPr>
-        <w:t>I</w:t>
-      </w:r>
+        <w:t>Import Bootstrap SCSS into Your Global Styles</w:t>
+      </w:r>
+      <w:r>
+        <w:t>: Open the </w:t>
+      </w:r>
+      <w:proofErr w:type="spellStart"/>
+      <w:r>
+        <w:t>src</w:t>
+      </w:r>
+      <w:proofErr w:type="spellEnd"/>
+      <w:r>
+        <w:t>/</w:t>
+      </w:r>
+      <w:proofErr w:type="spellStart"/>
+      <w:r>
+        <w:t>styles.scss</w:t>
+      </w:r>
+      <w:proofErr w:type="spellEnd"/>
+      <w:r>
+        <w:t> file (or create it if it doesn't exist) and import Bootstrap's SCSS file:</w:t>
+      </w:r>
+    </w:p>
+    <w:p>
+      <w:pPr>
+        <w:ind w:left="1440"/>
+      </w:pPr>
+      <w:r>
+        <w:rPr>
+          <w:i/>
+          <w:iCs/>
+        </w:rPr>
+        <w:t xml:space="preserve">// Import Bootstrap variables and </w:t>
+      </w:r>
+      <w:proofErr w:type="spellStart"/>
+      <w:r>
+        <w:rPr>
+          <w:i/>
+          <w:iCs/>
+        </w:rPr>
+        <w:t>mixins</w:t>
+      </w:r>
+      <w:proofErr w:type="spellEnd"/>
+      <w:r>
+        <w:t xml:space="preserve"> </w:t>
+      </w:r>
+    </w:p>
+    <w:p>
+      <w:pPr>
+        <w:ind w:left="1440"/>
+      </w:pPr>
+      <w:r>
+        <w:t>@import '</w:t>
+      </w:r>
+      <w:proofErr w:type="spellStart"/>
+      <w:r>
+        <w:t>node_modules</w:t>
+      </w:r>
+      <w:proofErr w:type="spellEnd"/>
+      <w:r>
+        <w:t>/bootstrap/</w:t>
+      </w:r>
+      <w:proofErr w:type="spellStart"/>
+      <w:r>
+        <w:t>scss</w:t>
+      </w:r>
+      <w:proofErr w:type="spellEnd"/>
+      <w:r>
+        <w:t>/functions</w:t>
+      </w:r>
+      <w:proofErr w:type="gramStart"/>
+      <w:r>
+        <w:t>';</w:t>
+      </w:r>
+      <w:proofErr w:type="gramEnd"/>
+      <w:r>
+        <w:t xml:space="preserve"> </w:t>
+      </w:r>
+    </w:p>
+    <w:p>
+      <w:pPr>
+        <w:ind w:left="1440"/>
+      </w:pPr>
+      <w:r>
+        <w:t>@import '</w:t>
+      </w:r>
+      <w:proofErr w:type="spellStart"/>
+      <w:r>
+        <w:t>node_modules</w:t>
+      </w:r>
+      <w:proofErr w:type="spellEnd"/>
+      <w:r>
+        <w:t>/bootstrap/</w:t>
+      </w:r>
+      <w:proofErr w:type="spellStart"/>
+      <w:r>
+        <w:t>scss</w:t>
+      </w:r>
+      <w:proofErr w:type="spellEnd"/>
+      <w:r>
+        <w:t>/variables</w:t>
+      </w:r>
+      <w:proofErr w:type="gramStart"/>
+      <w:r>
+        <w:t>';</w:t>
+      </w:r>
+      <w:proofErr w:type="gramEnd"/>
+      <w:r>
+        <w:t xml:space="preserve"> </w:t>
+      </w:r>
+    </w:p>
+    <w:p>
+      <w:pPr>
+        <w:ind w:left="1440"/>
+      </w:pPr>
+      <w:r>
+        <w:t>@import '</w:t>
+      </w:r>
+      <w:proofErr w:type="spellStart"/>
+      <w:r>
+        <w:t>node_modules</w:t>
+      </w:r>
+      <w:proofErr w:type="spellEnd"/>
+      <w:r>
+        <w:t>/bootstrap/</w:t>
+      </w:r>
+      <w:proofErr w:type="spellStart"/>
+      <w:r>
+        <w:t>scss</w:t>
+      </w:r>
+      <w:proofErr w:type="spellEnd"/>
+      <w:r>
+        <w:t>/</w:t>
+      </w:r>
+      <w:proofErr w:type="spellStart"/>
+      <w:r>
+        <w:t>mixins</w:t>
+      </w:r>
+      <w:proofErr w:type="spellEnd"/>
+      <w:proofErr w:type="gramStart"/>
+      <w:r>
+        <w:t>';</w:t>
+      </w:r>
+      <w:proofErr w:type="gramEnd"/>
+      <w:r>
+        <w:t xml:space="preserve"> </w:t>
+      </w:r>
+    </w:p>
+    <w:p>
+      <w:pPr>
+        <w:ind w:left="1440"/>
+      </w:pPr>
+      <w:r>
+        <w:rPr>
+          <w:i/>
+          <w:iCs/>
+        </w:rPr>
+        <w:t>// Optionally override Bootstrap variables here</w:t>
+      </w:r>
+      <w:r>
+        <w:t xml:space="preserve"> </w:t>
+      </w:r>
+    </w:p>
+    <w:p>
+      <w:pPr>
+        <w:ind w:left="1440"/>
+      </w:pPr>
+      <w:r>
+        <w:t xml:space="preserve">$primary: #007bff; $font-size-base: </w:t>
+      </w:r>
+      <w:proofErr w:type="gramStart"/>
+      <w:r>
+        <w:t>1rem;</w:t>
+      </w:r>
+      <w:proofErr w:type="gramEnd"/>
+      <w:r>
+        <w:t xml:space="preserve"> </w:t>
+      </w:r>
+    </w:p>
+    <w:p>
+      <w:pPr>
+        <w:ind w:left="1440"/>
+      </w:pPr>
+      <w:r>
+        <w:rPr>
+          <w:i/>
+          <w:iCs/>
+        </w:rPr>
+        <w:t>// Import the rest of Bootstrap</w:t>
+      </w:r>
+      <w:r>
+        <w:t xml:space="preserve"> </w:t>
+      </w:r>
+    </w:p>
+    <w:p>
+      <w:pPr>
+        <w:ind w:left="1440"/>
+      </w:pPr>
+      <w:r>
+        <w:t>@import '</w:t>
+      </w:r>
+      <w:proofErr w:type="spellStart"/>
+      <w:r>
+        <w:t>node_modules</w:t>
+      </w:r>
+      <w:proofErr w:type="spellEnd"/>
+      <w:r>
+        <w:t>/bootstrap/</w:t>
+      </w:r>
+      <w:proofErr w:type="spellStart"/>
+      <w:r>
+        <w:t>scss</w:t>
+      </w:r>
+      <w:proofErr w:type="spellEnd"/>
+      <w:r>
+        <w:t>/bootstrap</w:t>
+      </w:r>
+      <w:proofErr w:type="gramStart"/>
+      <w:r>
+        <w:t>';</w:t>
+      </w:r>
+      <w:proofErr w:type="gramEnd"/>
+      <w:r>
+        <w:t xml:space="preserve"> </w:t>
+      </w:r>
+    </w:p>
+    <w:p>
+      <w:pPr>
+        <w:numPr>
+          <w:ilvl w:val="1"/>
+          <w:numId w:val="2"/>
+        </w:numPr>
+      </w:pPr>
       <w:r>
         <w:rPr>
           <w:b/>
           <w:bCs/>
         </w:rPr>
-        <w:t>mport Bootstrap SCSS into Your Global Styles</w:t>
-      </w:r>
-      <w:r>
-        <w:t>: Open the </w:t>
-      </w:r>
-      <w:proofErr w:type="spellStart"/>
-      <w:r>
-        <w:t>src</w:t>
-      </w:r>
-      <w:proofErr w:type="spellEnd"/>
-      <w:r>
-        <w:t>/</w:t>
-      </w:r>
-      <w:proofErr w:type="spellStart"/>
+        <w:t>Customize Bootstrap Variables (Optional)</w:t>
+      </w:r>
+      <w:r>
+        <w:t>:</w:t>
+      </w:r>
+    </w:p>
+    <w:p>
+      <w:pPr>
+        <w:numPr>
+          <w:ilvl w:val="2"/>
+          <w:numId w:val="2"/>
+        </w:numPr>
+      </w:pPr>
+      <w:r>
+        <w:t>Before importing the main bootstrap file, you can override Bootstrap’s SCSS variables (e.g., $primary, $font-size-base) to fit your design needs.</w:t>
+      </w:r>
+    </w:p>
+    <w:p>
+      <w:pPr>
+        <w:numPr>
+          <w:ilvl w:val="2"/>
+          <w:numId w:val="2"/>
+        </w:numPr>
+      </w:pPr>
+      <w:r>
+        <w:lastRenderedPageBreak/>
+        <w:t>For a list of available variables, refer to the official Bootstrap documentation.</w:t>
+      </w:r>
+    </w:p>
+    <w:p>
+      <w:pPr>
+        <w:numPr>
+          <w:ilvl w:val="1"/>
+          <w:numId w:val="2"/>
+        </w:numPr>
+      </w:pPr>
+      <w:r>
+        <w:rPr>
+          <w:b/>
+          <w:bCs/>
+        </w:rPr>
+        <w:t>Include Bootstrap in Component Styles (Optional)</w:t>
+      </w:r>
+      <w:r>
+        <w:t>:</w:t>
+      </w:r>
+    </w:p>
+    <w:p>
+      <w:pPr>
+        <w:numPr>
+          <w:ilvl w:val="2"/>
+          <w:numId w:val="2"/>
+        </w:numPr>
+      </w:pPr>
+      <w:r>
+        <w:t>While Bootstrap styles are typically added globally via </w:t>
+      </w:r>
+      <w:proofErr w:type="spellStart"/>
+      <w:proofErr w:type="gramStart"/>
       <w:r>
         <w:t>styles.scss</w:t>
       </w:r>
       <w:proofErr w:type="spellEnd"/>
-      <w:r>
-        <w:t> file (or create it if it doesn't exist) and import Bootstrap's SCSS file:</w:t>
-      </w:r>
-    </w:p>
-    <w:p>
-      <w:pPr>
-        <w:ind w:left="1440"/>
-      </w:pPr>
+      <w:proofErr w:type="gramEnd"/>
+      <w:r>
+        <w:t>, you can also use SCSS partials to include specific Bootstrap styles in individual Angular components:</w:t>
+      </w:r>
+    </w:p>
+    <w:p>
+      <w:proofErr w:type="spellStart"/>
+      <w:r>
+        <w:t>scss</w:t>
+      </w:r>
+      <w:proofErr w:type="spellEnd"/>
+    </w:p>
+    <w:p>
+      <w:r>
+        <w:t>Copy code</w:t>
+      </w:r>
+    </w:p>
+    <w:p>
       <w:r>
         <w:rPr>
           <w:i/>
           <w:iCs/>
         </w:rPr>
-        <w:t xml:space="preserve">// Import Bootstrap variables and </w:t>
-      </w:r>
-      <w:proofErr w:type="spellStart"/>
+        <w:t>// In component's SCSS file (e.g., my-</w:t>
+      </w:r>
+      <w:proofErr w:type="spellStart"/>
+      <w:proofErr w:type="gramStart"/>
       <w:r>
         <w:rPr>
           <w:i/>
           <w:iCs/>
         </w:rPr>
-        <w:t>mixins</w:t>
-      </w:r>
-      <w:proofErr w:type="spellEnd"/>
-      <w:r>
-        <w:t xml:space="preserve"> </w:t>
-      </w:r>
-    </w:p>
-    <w:p>
-      <w:pPr>
-        <w:ind w:left="1440"/>
-      </w:pPr>
-      <w:r>
-        <w:t>@import '</w:t>
-      </w:r>
-      <w:proofErr w:type="spellStart"/>
-      <w:r>
-        <w:t>node_modules</w:t>
-      </w:r>
-      <w:proofErr w:type="spellEnd"/>
-      <w:r>
-        <w:t>/bootstrap/</w:t>
-      </w:r>
-      <w:proofErr w:type="spellStart"/>
-      <w:r>
-        <w:t>scss</w:t>
-      </w:r>
-      <w:proofErr w:type="spellEnd"/>
-      <w:r>
-        <w:t>/functions</w:t>
-      </w:r>
-      <w:proofErr w:type="gramStart"/>
-      <w:r>
-        <w:t>';</w:t>
+        <w:t>component.component</w:t>
       </w:r>
       <w:proofErr w:type="gramEnd"/>
-      <w:r>
-        <w:t xml:space="preserve"> </w:t>
-      </w:r>
-    </w:p>
-    <w:p>
-      <w:pPr>
-        <w:ind w:left="1440"/>
-      </w:pPr>
-      <w:r>
-        <w:t>@import '</w:t>
-      </w:r>
-      <w:proofErr w:type="spellStart"/>
-      <w:r>
-        <w:t>node_modules</w:t>
-      </w:r>
-      <w:proofErr w:type="spellEnd"/>
-      <w:r>
-        <w:t>/bootstrap/</w:t>
-      </w:r>
-      <w:proofErr w:type="spellStart"/>
-      <w:r>
-        <w:t>scss</w:t>
-      </w:r>
-      <w:proofErr w:type="spellEnd"/>
-      <w:r>
-        <w:t>/variables</w:t>
-      </w:r>
-      <w:proofErr w:type="gramStart"/>
-      <w:r>
-        <w:t>';</w:t>
-      </w:r>
-      <w:proofErr w:type="gramEnd"/>
-      <w:r>
-        <w:t xml:space="preserve"> </w:t>
-      </w:r>
-    </w:p>
-    <w:p>
-      <w:pPr>
-        <w:ind w:left="1440"/>
-      </w:pPr>
-      <w:r>
-        <w:t>@import '</w:t>
-      </w:r>
-      <w:proofErr w:type="spellStart"/>
-      <w:r>
-        <w:t>node_modules</w:t>
-      </w:r>
-      <w:proofErr w:type="spellEnd"/>
-      <w:r>
-        <w:t>/bootstrap/</w:t>
-      </w:r>
-      <w:proofErr w:type="spellStart"/>
-      <w:r>
-        <w:t>scss</w:t>
-      </w:r>
-      <w:proofErr w:type="spellEnd"/>
-      <w:r>
-        <w:t>/</w:t>
-      </w:r>
-      <w:proofErr w:type="spellStart"/>
-      <w:r>
-        <w:t>mixins</w:t>
-      </w:r>
-      <w:proofErr w:type="spellEnd"/>
-      <w:proofErr w:type="gramStart"/>
-      <w:r>
-        <w:t>';</w:t>
-      </w:r>
-      <w:proofErr w:type="gramEnd"/>
-      <w:r>
-        <w:t xml:space="preserve"> </w:t>
-      </w:r>
-    </w:p>
-    <w:p>
-      <w:pPr>
-        <w:ind w:left="1440"/>
-      </w:pPr>
       <w:r>
         <w:rPr>
           <w:i/>
           <w:iCs/>
         </w:rPr>
-        <w:t>// Optionally override Bootstrap variables here</w:t>
-      </w:r>
-      <w:r>
-        <w:t xml:space="preserve"> </w:t>
-      </w:r>
-    </w:p>
-    <w:p>
-      <w:pPr>
-        <w:ind w:left="1440"/>
-      </w:pPr>
-      <w:r>
-        <w:t xml:space="preserve">$primary: #007bff; $font-size-base: </w:t>
-      </w:r>
-      <w:proofErr w:type="gramStart"/>
-      <w:r>
-        <w:t>1rem;</w:t>
-      </w:r>
-      <w:proofErr w:type="gramEnd"/>
-      <w:r>
-        <w:t xml:space="preserve"> </w:t>
-      </w:r>
-    </w:p>
-    <w:p>
-      <w:pPr>
-        <w:ind w:left="1440"/>
-      </w:pPr>
+        <w:t>.scss</w:t>
+      </w:r>
+      <w:proofErr w:type="spellEnd"/>
       <w:r>
         <w:rPr>
           <w:i/>
           <w:iCs/>
         </w:rPr>
-        <w:t>// Import the rest of Bootstrap</w:t>
-      </w:r>
-      <w:r>
-        <w:t xml:space="preserve"> </w:t>
-      </w:r>
-    </w:p>
-    <w:p>
-      <w:pPr>
-        <w:ind w:left="1440"/>
-      </w:pPr>
-      <w:r>
-        <w:t>@import '</w:t>
+        <w:t>)</w:t>
+      </w:r>
+      <w:r>
+        <w:t xml:space="preserve"> @import '</w:t>
       </w:r>
       <w:proofErr w:type="spellStart"/>
       <w:r>
@@ -470,15 +812,7 @@
       </w:r>
       <w:proofErr w:type="spellEnd"/>
       <w:r>
-        <w:t>/bootstrap</w:t>
-      </w:r>
-      <w:proofErr w:type="gramStart"/>
-      <w:r>
-        <w:t>';</w:t>
-      </w:r>
-      <w:proofErr w:type="gramEnd"/>
-      <w:r>
-        <w:t xml:space="preserve"> </w:t>
+        <w:t xml:space="preserve">/buttons'; </w:t>
       </w:r>
     </w:p>
     <w:p>
@@ -493,7 +827,7 @@
           <w:b/>
           <w:bCs/>
         </w:rPr>
-        <w:t>Customize Bootstrap Variables (Optional)</w:t>
+        <w:t>Optimize the Build</w:t>
       </w:r>
       <w:r>
         <w:t>:</w:t>
@@ -507,57 +841,119 @@
         </w:numPr>
       </w:pPr>
       <w:r>
-        <w:t>Before importing the main bootstrap file, you can override Bootstrap’s SCSS variables (e.g., $primary, $font-size-base) to fit your design needs.</w:t>
-      </w:r>
-    </w:p>
-    <w:p>
-      <w:pPr>
-        <w:numPr>
-          <w:ilvl w:val="2"/>
-          <w:numId w:val="2"/>
-        </w:numPr>
-      </w:pPr>
-      <w:r>
-        <w:t>For a list of available variables, refer to the official Bootstrap documentation.</w:t>
-      </w:r>
-    </w:p>
-    <w:p>
-      <w:pPr>
-        <w:numPr>
-          <w:ilvl w:val="1"/>
-          <w:numId w:val="2"/>
-        </w:numPr>
-      </w:pPr>
-      <w:r>
+        <w:t xml:space="preserve">By importing </w:t>
+      </w:r>
+      <w:proofErr w:type="gramStart"/>
+      <w:r>
+        <w:t>only</w:t>
+      </w:r>
+      <w:proofErr w:type="gramEnd"/>
+      <w:r>
+        <w:t xml:space="preserve"> the necessary parts of Bootstrap (e.g., buttons, forms, grids), you can reduce the CSS file size, improving performance.</w:t>
+      </w:r>
+    </w:p>
+    <w:p>
+      <w:r>
+        <w:pict w14:anchorId="2A6EC949">
+          <v:rect id="_x0000_i1026" style="width:0;height:0" o:hralign="center" o:hrstd="t" o:hr="t" fillcolor="#a0a0a0" stroked="f"/>
+        </w:pict>
+      </w:r>
+    </w:p>
+    <w:p>
+      <w:pPr>
         <w:rPr>
           <w:b/>
           <w:bCs/>
         </w:rPr>
-        <w:t>Include Bootstrap in Component Styles (Optional)</w:t>
-      </w:r>
-      <w:r>
-        <w:t>:</w:t>
-      </w:r>
-    </w:p>
-    <w:p>
-      <w:pPr>
-        <w:numPr>
-          <w:ilvl w:val="2"/>
-          <w:numId w:val="2"/>
-        </w:numPr>
-      </w:pPr>
-      <w:r>
-        <w:t>While Bootstrap styles are typically added globally via </w:t>
-      </w:r>
-      <w:proofErr w:type="spellStart"/>
-      <w:proofErr w:type="gramStart"/>
-      <w:r>
-        <w:t>styles.scss</w:t>
-      </w:r>
-      <w:proofErr w:type="spellEnd"/>
-      <w:proofErr w:type="gramEnd"/>
-      <w:r>
-        <w:t>, you can also use SCSS partials to include specific Bootstrap styles in individual Angular components:</w:t>
+      </w:pPr>
+      <w:r>
+        <w:rPr>
+          <w:b/>
+          <w:bCs/>
+        </w:rPr>
+        <w:t>Benefits of Using Bootstrap with SCSS in Angular:</w:t>
+      </w:r>
+    </w:p>
+    <w:p>
+      <w:pPr>
+        <w:numPr>
+          <w:ilvl w:val="1"/>
+          <w:numId w:val="15"/>
+        </w:numPr>
+      </w:pPr>
+      <w:r>
+        <w:rPr>
+          <w:b/>
+          <w:bCs/>
+        </w:rPr>
+        <w:t>Customization</w:t>
+      </w:r>
+      <w:r>
+        <w:t>: Override variables to match your application's design system without modifying Bootstrap's source files.</w:t>
+      </w:r>
+    </w:p>
+    <w:p>
+      <w:pPr>
+        <w:numPr>
+          <w:ilvl w:val="1"/>
+          <w:numId w:val="15"/>
+        </w:numPr>
+      </w:pPr>
+      <w:r>
+        <w:rPr>
+          <w:b/>
+          <w:bCs/>
+        </w:rPr>
+        <w:t>Modular Imports</w:t>
+      </w:r>
+      <w:r>
+        <w:t>: Include only the styles you need, reducing the CSS footprint.</w:t>
+      </w:r>
+    </w:p>
+    <w:p>
+      <w:pPr>
+        <w:numPr>
+          <w:ilvl w:val="1"/>
+          <w:numId w:val="15"/>
+        </w:numPr>
+      </w:pPr>
+      <w:r>
+        <w:rPr>
+          <w:b/>
+          <w:bCs/>
+        </w:rPr>
+        <w:t>Integration with Angular</w:t>
+      </w:r>
+      <w:r>
+        <w:t xml:space="preserve">: SCSS works seamlessly with </w:t>
+      </w:r>
+      <w:proofErr w:type="spellStart"/>
+      <w:r>
+        <w:t>Angular's</w:t>
+      </w:r>
+      <w:proofErr w:type="spellEnd"/>
+      <w:r>
+        <w:t xml:space="preserve"> component-based architecture, allowing styles to be scoped at the component level.</w:t>
+      </w:r>
+    </w:p>
+    <w:p>
+      <w:pPr>
+        <w:rPr>
+          <w:b/>
+          <w:bCs/>
+        </w:rPr>
+      </w:pPr>
+      <w:r>
+        <w:rPr>
+          <w:b/>
+          <w:bCs/>
+        </w:rPr>
+        <w:t>Example: Customizing Buttons</w:t>
+      </w:r>
+    </w:p>
+    <w:p>
+      <w:r>
+        <w:t>You can customize button styles by overriding variables and importing only the button styles:</w:t>
       </w:r>
     </w:p>
     <w:p>
@@ -573,178 +969,286 @@
       </w:r>
     </w:p>
     <w:p>
+      <w:r>
+        <w:t>$</w:t>
+      </w:r>
+      <w:proofErr w:type="spellStart"/>
+      <w:r>
+        <w:t>btn</w:t>
+      </w:r>
+      <w:proofErr w:type="spellEnd"/>
+      <w:r>
+        <w:t>-primary-</w:t>
+      </w:r>
+      <w:proofErr w:type="spellStart"/>
+      <w:r>
+        <w:t>bg</w:t>
+      </w:r>
+      <w:proofErr w:type="spellEnd"/>
+      <w:r>
+        <w:t xml:space="preserve">: #ff5722; </w:t>
+      </w:r>
       <w:r>
         <w:rPr>
           <w:i/>
           <w:iCs/>
         </w:rPr>
-        <w:lastRenderedPageBreak/>
-        <w:t>// In component's SCSS file (e.g., my-</w:t>
-      </w:r>
-      <w:proofErr w:type="spellStart"/>
-      <w:proofErr w:type="gramStart"/>
+        <w:t>// Change primary button background color</w:t>
+      </w:r>
+      <w:r>
+        <w:t xml:space="preserve"> $</w:t>
+      </w:r>
+      <w:proofErr w:type="spellStart"/>
+      <w:r>
+        <w:t>btn</w:t>
+      </w:r>
+      <w:proofErr w:type="spellEnd"/>
+      <w:r>
+        <w:t xml:space="preserve">-primary-border: #ff5722; </w:t>
+      </w:r>
       <w:r>
         <w:rPr>
           <w:i/>
           <w:iCs/>
         </w:rPr>
-        <w:t>component.component</w:t>
+        <w:t>// Change border color</w:t>
+      </w:r>
+      <w:r>
+        <w:t xml:space="preserve"> @import '</w:t>
+      </w:r>
+      <w:proofErr w:type="spellStart"/>
+      <w:r>
+        <w:t>node_modules</w:t>
+      </w:r>
+      <w:proofErr w:type="spellEnd"/>
+      <w:r>
+        <w:t>/bootstrap/</w:t>
+      </w:r>
+      <w:proofErr w:type="spellStart"/>
+      <w:r>
+        <w:t>scss</w:t>
+      </w:r>
+      <w:proofErr w:type="spellEnd"/>
+      <w:r>
+        <w:t>/buttons</w:t>
+      </w:r>
+      <w:proofErr w:type="gramStart"/>
+      <w:r>
+        <w:t>';</w:t>
       </w:r>
       <w:proofErr w:type="gramEnd"/>
       <w:r>
-        <w:rPr>
-          <w:i/>
-          <w:iCs/>
-        </w:rPr>
-        <w:t>.scss</w:t>
-      </w:r>
-      <w:proofErr w:type="spellEnd"/>
-      <w:r>
-        <w:rPr>
-          <w:i/>
-          <w:iCs/>
-        </w:rPr>
-        <w:t>)</w:t>
-      </w:r>
-      <w:r>
-        <w:t xml:space="preserve"> @import '</w:t>
-      </w:r>
-      <w:proofErr w:type="spellStart"/>
-      <w:r>
-        <w:t>node_modules</w:t>
-      </w:r>
-      <w:proofErr w:type="spellEnd"/>
-      <w:r>
-        <w:t>/bootstrap/</w:t>
-      </w:r>
-      <w:proofErr w:type="spellStart"/>
-      <w:r>
-        <w:t>scss</w:t>
-      </w:r>
-      <w:proofErr w:type="spellEnd"/>
-      <w:r>
-        <w:t xml:space="preserve">/buttons'; </w:t>
-      </w:r>
-    </w:p>
-    <w:p>
-      <w:pPr>
-        <w:numPr>
-          <w:ilvl w:val="1"/>
-          <w:numId w:val="2"/>
-        </w:numPr>
-      </w:pPr>
-      <w:r>
+        <w:t xml:space="preserve"> </w:t>
+      </w:r>
+    </w:p>
+    <w:p>
+      <w:r>
+        <w:lastRenderedPageBreak/>
+        <w:t xml:space="preserve">This approach allows you to blend Bootstrap's functionality with </w:t>
+      </w:r>
+      <w:proofErr w:type="spellStart"/>
+      <w:r>
+        <w:t>Angular's</w:t>
+      </w:r>
+      <w:proofErr w:type="spellEnd"/>
+      <w:r>
+        <w:t xml:space="preserve"> flexibility and modularity. Let me know if you need help setting up specific features!</w:t>
+      </w:r>
+    </w:p>
+    <w:p>
+      <w:r>
+        <w:t>Bootstrap provides a wide range of SCSS partials that you can import into your project. These partials are organized modularly, allowing you to import only the parts you need, which is especially useful for customizing your styles and optimizing your CSS output.</w:t>
+      </w:r>
+    </w:p>
+    <w:p>
+      <w:r>
+        <w:t>Here’s a breakdown of the key SCSS partials available in Bootstrap:</w:t>
+      </w:r>
+    </w:p>
+    <w:p>
+      <w:r>
+        <w:pict w14:anchorId="772CC59D">
+          <v:rect id="_x0000_i1027" style="width:0;height:0" o:hralign="center" o:hrstd="t" o:hr="t" fillcolor="#a0a0a0" stroked="f"/>
+        </w:pict>
+      </w:r>
+    </w:p>
+    <w:p>
+      <w:pPr>
         <w:rPr>
           <w:b/>
           <w:bCs/>
         </w:rPr>
-        <w:t>Optimize the Build</w:t>
-      </w:r>
-      <w:r>
-        <w:t>:</w:t>
-      </w:r>
-    </w:p>
-    <w:p>
-      <w:pPr>
-        <w:numPr>
-          <w:ilvl w:val="2"/>
-          <w:numId w:val="2"/>
-        </w:numPr>
-      </w:pPr>
-      <w:r>
-        <w:t xml:space="preserve">By importing </w:t>
-      </w:r>
-      <w:proofErr w:type="gramStart"/>
-      <w:r>
-        <w:t>only</w:t>
-      </w:r>
-      <w:proofErr w:type="gramEnd"/>
-      <w:r>
-        <w:t xml:space="preserve"> the necessary parts of Bootstrap (e.g., buttons, forms, grids), you can reduce the CSS file size, improving performance.</w:t>
-      </w:r>
-    </w:p>
-    <w:p>
-      <w:r>
-        <w:pict w14:anchorId="2A6EC949">
-          <v:rect id="_x0000_i1164" style="width:0;height:0" o:hralign="center" o:hrstd="t" o:hr="t" fillcolor="#a0a0a0" stroked="f"/>
-        </w:pict>
-      </w:r>
-    </w:p>
-    <w:p>
-      <w:pPr>
+      </w:pPr>
+      <w:r>
         <w:rPr>
           <w:b/>
           <w:bCs/>
         </w:rPr>
-      </w:pPr>
-      <w:r>
+        <w:t>1. Core Utilities</w:t>
+      </w:r>
+    </w:p>
+    <w:p>
+      <w:pPr>
+        <w:numPr>
+          <w:ilvl w:val="1"/>
+          <w:numId w:val="16"/>
+        </w:numPr>
+      </w:pPr>
+      <w:r>
+        <w:t>_</w:t>
+      </w:r>
+      <w:proofErr w:type="spellStart"/>
+      <w:proofErr w:type="gramStart"/>
+      <w:r>
+        <w:t>functions.scss</w:t>
+      </w:r>
+      <w:proofErr w:type="spellEnd"/>
+      <w:proofErr w:type="gramEnd"/>
+      <w:r>
+        <w:t>: Contains utility functions (e.g., color-contrast, shade-color).</w:t>
+      </w:r>
+    </w:p>
+    <w:p>
+      <w:pPr>
+        <w:numPr>
+          <w:ilvl w:val="1"/>
+          <w:numId w:val="16"/>
+        </w:numPr>
+      </w:pPr>
+      <w:r>
+        <w:t>_</w:t>
+      </w:r>
+      <w:proofErr w:type="spellStart"/>
+      <w:proofErr w:type="gramStart"/>
+      <w:r>
+        <w:t>variables.scss</w:t>
+      </w:r>
+      <w:proofErr w:type="spellEnd"/>
+      <w:proofErr w:type="gramEnd"/>
+      <w:r>
+        <w:t>: Defines all of Bootstrap’s customizable variables (e.g., colors, spacing, typography).</w:t>
+      </w:r>
+    </w:p>
+    <w:p>
+      <w:pPr>
+        <w:numPr>
+          <w:ilvl w:val="1"/>
+          <w:numId w:val="16"/>
+        </w:numPr>
+      </w:pPr>
+      <w:r>
+        <w:t>_</w:t>
+      </w:r>
+      <w:proofErr w:type="spellStart"/>
+      <w:proofErr w:type="gramStart"/>
+      <w:r>
+        <w:t>mixins.scss</w:t>
+      </w:r>
+      <w:proofErr w:type="spellEnd"/>
+      <w:proofErr w:type="gramEnd"/>
+      <w:r>
+        <w:t xml:space="preserve">: Provides reusable SCSS </w:t>
+      </w:r>
+      <w:proofErr w:type="spellStart"/>
+      <w:r>
+        <w:t>mixins</w:t>
+      </w:r>
+      <w:proofErr w:type="spellEnd"/>
+      <w:r>
+        <w:t xml:space="preserve"> for common patterns (e.g., gradients, media queries).</w:t>
+      </w:r>
+    </w:p>
+    <w:p>
+      <w:r>
+        <w:pict w14:anchorId="0BA61EE9">
+          <v:rect id="_x0000_i1028" style="width:0;height:0" o:hralign="center" o:hrstd="t" o:hr="t" fillcolor="#a0a0a0" stroked="f"/>
+        </w:pict>
+      </w:r>
+    </w:p>
+    <w:p>
+      <w:pPr>
         <w:rPr>
           <w:b/>
           <w:bCs/>
         </w:rPr>
-        <w:t>Benefits of Using Bootstrap with SCSS in Angular:</w:t>
-      </w:r>
-    </w:p>
-    <w:p>
-      <w:pPr>
-        <w:numPr>
-          <w:ilvl w:val="1"/>
-          <w:numId w:val="15"/>
-        </w:numPr>
       </w:pPr>
       <w:r>
         <w:rPr>
           <w:b/>
           <w:bCs/>
         </w:rPr>
-        <w:t>Customization</w:t>
-      </w:r>
-      <w:r>
-        <w:t>: Override variables to match your application's design system without modifying Bootstrap's source files.</w:t>
+        <w:t>2. Grid System</w:t>
       </w:r>
     </w:p>
     <w:p>
       <w:pPr>
         <w:numPr>
           <w:ilvl w:val="1"/>
-          <w:numId w:val="15"/>
-        </w:numPr>
-      </w:pPr>
-      <w:r>
+          <w:numId w:val="17"/>
+        </w:numPr>
+      </w:pPr>
+      <w:r>
+        <w:t>_</w:t>
+      </w:r>
+      <w:proofErr w:type="spellStart"/>
+      <w:proofErr w:type="gramStart"/>
+      <w:r>
+        <w:t>grid.scss</w:t>
+      </w:r>
+      <w:proofErr w:type="spellEnd"/>
+      <w:proofErr w:type="gramEnd"/>
+      <w:r>
+        <w:t>: Defines the grid system (containers, rows, columns, responsive breakpoints).</w:t>
+      </w:r>
+    </w:p>
+    <w:p>
+      <w:r>
+        <w:pict w14:anchorId="7EFC8252">
+          <v:rect id="_x0000_i1029" style="width:0;height:0" o:hralign="center" o:hrstd="t" o:hr="t" fillcolor="#a0a0a0" stroked="f"/>
+        </w:pict>
+      </w:r>
+    </w:p>
+    <w:p>
+      <w:pPr>
         <w:rPr>
           <w:b/>
           <w:bCs/>
         </w:rPr>
-        <w:t>Modular Imports</w:t>
-      </w:r>
-      <w:r>
-        <w:t>: Include only the styles you need, reducing the CSS footprint.</w:t>
-      </w:r>
-    </w:p>
-    <w:p>
-      <w:pPr>
-        <w:numPr>
-          <w:ilvl w:val="1"/>
-          <w:numId w:val="15"/>
-        </w:numPr>
       </w:pPr>
       <w:r>
         <w:rPr>
           <w:b/>
           <w:bCs/>
         </w:rPr>
-        <w:t>Integration with Angular</w:t>
-      </w:r>
-      <w:r>
-        <w:t xml:space="preserve">: SCSS works seamlessly with </w:t>
-      </w:r>
-      <w:proofErr w:type="spellStart"/>
-      <w:r>
-        <w:t>Angular's</w:t>
-      </w:r>
-      <w:proofErr w:type="spellEnd"/>
-      <w:r>
-        <w:t xml:space="preserve"> component-based architecture, allowing styles to be scoped at the component level.</w:t>
+        <w:t>3. Reboot</w:t>
+      </w:r>
+    </w:p>
+    <w:p>
+      <w:pPr>
+        <w:numPr>
+          <w:ilvl w:val="1"/>
+          <w:numId w:val="18"/>
+        </w:numPr>
+      </w:pPr>
+      <w:r>
+        <w:t>_</w:t>
+      </w:r>
+      <w:proofErr w:type="spellStart"/>
+      <w:proofErr w:type="gramStart"/>
+      <w:r>
+        <w:t>reboot.scss</w:t>
+      </w:r>
+      <w:proofErr w:type="spellEnd"/>
+      <w:proofErr w:type="gramEnd"/>
+      <w:r>
+        <w:t>: Resets and normalizes browser default styles.</w:t>
+      </w:r>
+    </w:p>
+    <w:p>
+      <w:r>
+        <w:pict w14:anchorId="38206E0A">
+          <v:rect id="_x0000_i1030" style="width:0;height:0" o:hralign="center" o:hrstd="t" o:hr="t" fillcolor="#a0a0a0" stroked="f"/>
+        </w:pict>
       </w:r>
     </w:p>
     <w:p>
@@ -759,126 +1263,140 @@
           <w:b/>
           <w:bCs/>
         </w:rPr>
-        <w:t>Example: Customizing Buttons</w:t>
-      </w:r>
-    </w:p>
-    <w:p>
-      <w:r>
-        <w:t>You can customize button styles by overriding variables and importing only the button styles:</w:t>
-      </w:r>
-    </w:p>
-    <w:p>
-      <w:proofErr w:type="spellStart"/>
-      <w:r>
-        <w:t>scss</w:t>
-      </w:r>
-      <w:proofErr w:type="spellEnd"/>
-    </w:p>
-    <w:p>
-      <w:r>
-        <w:t>Copy code</w:t>
-      </w:r>
-    </w:p>
-    <w:p>
-      <w:r>
-        <w:t>$</w:t>
-      </w:r>
-      <w:proofErr w:type="spellStart"/>
-      <w:r>
-        <w:t>btn</w:t>
-      </w:r>
-      <w:proofErr w:type="spellEnd"/>
-      <w:r>
-        <w:t>-primary-</w:t>
-      </w:r>
-      <w:proofErr w:type="spellStart"/>
-      <w:r>
-        <w:t>bg</w:t>
-      </w:r>
-      <w:proofErr w:type="spellEnd"/>
-      <w:r>
-        <w:t xml:space="preserve">: #ff5722; </w:t>
-      </w:r>
-      <w:r>
-        <w:rPr>
-          <w:i/>
-          <w:iCs/>
-        </w:rPr>
-        <w:t>// Change primary button background color</w:t>
-      </w:r>
-      <w:r>
-        <w:t xml:space="preserve"> $</w:t>
-      </w:r>
-      <w:proofErr w:type="spellStart"/>
-      <w:r>
-        <w:t>btn</w:t>
-      </w:r>
-      <w:proofErr w:type="spellEnd"/>
-      <w:r>
-        <w:t xml:space="preserve">-primary-border: #ff5722; </w:t>
-      </w:r>
-      <w:r>
-        <w:rPr>
-          <w:i/>
-          <w:iCs/>
-        </w:rPr>
-        <w:t>// Change border color</w:t>
-      </w:r>
-      <w:r>
-        <w:t xml:space="preserve"> @import '</w:t>
-      </w:r>
-      <w:proofErr w:type="spellStart"/>
-      <w:r>
-        <w:t>node_modules</w:t>
-      </w:r>
-      <w:proofErr w:type="spellEnd"/>
-      <w:r>
-        <w:t>/bootstrap/</w:t>
-      </w:r>
-      <w:proofErr w:type="spellStart"/>
-      <w:r>
-        <w:t>scss</w:t>
-      </w:r>
-      <w:proofErr w:type="spellEnd"/>
-      <w:r>
-        <w:t>/buttons</w:t>
-      </w:r>
+        <w:t>4. Base Components</w:t>
+      </w:r>
+    </w:p>
+    <w:p>
+      <w:pPr>
+        <w:numPr>
+          <w:ilvl w:val="1"/>
+          <w:numId w:val="19"/>
+        </w:numPr>
+      </w:pPr>
+      <w:r>
+        <w:t>_</w:t>
+      </w:r>
+      <w:proofErr w:type="spellStart"/>
       <w:proofErr w:type="gramStart"/>
       <w:r>
-        <w:t>';</w:t>
-      </w:r>
+        <w:t>root.scss</w:t>
+      </w:r>
+      <w:proofErr w:type="spellEnd"/>
       <w:proofErr w:type="gramEnd"/>
       <w:r>
-        <w:t xml:space="preserve"> </w:t>
-      </w:r>
-    </w:p>
-    <w:p>
-      <w:r>
-        <w:t xml:space="preserve">This approach allows you to blend Bootstrap's functionality with </w:t>
-      </w:r>
-      <w:proofErr w:type="spellStart"/>
-      <w:r>
-        <w:t>Angular's</w:t>
-      </w:r>
-      <w:proofErr w:type="spellEnd"/>
-      <w:r>
-        <w:t xml:space="preserve"> flexibility and modularity. Let me know if you need help setting up specific features!</w:t>
-      </w:r>
-    </w:p>
-    <w:p>
-      <w:r>
-        <w:t>Bootstrap provides a wide range of SCSS partials that you can import into your project. These partials are organized modularly, allowing you to import only the parts you need, which is especially useful for customizing your styles and optimizing your CSS output.</w:t>
-      </w:r>
-    </w:p>
-    <w:p>
-      <w:r>
-        <w:t>Here’s a breakdown of the key SCSS partials available in Bootstrap:</w:t>
-      </w:r>
-    </w:p>
-    <w:p>
-      <w:r>
-        <w:pict w14:anchorId="772CC59D">
-          <v:rect id="_x0000_i1165" style="width:0;height:0" o:hralign="center" o:hrstd="t" o:hr="t" fillcolor="#a0a0a0" stroked="f"/>
+        <w:t>: Defines CSS variables for theme and customization.</w:t>
+      </w:r>
+    </w:p>
+    <w:p>
+      <w:pPr>
+        <w:numPr>
+          <w:ilvl w:val="1"/>
+          <w:numId w:val="19"/>
+        </w:numPr>
+      </w:pPr>
+      <w:r>
+        <w:t>_</w:t>
+      </w:r>
+      <w:proofErr w:type="spellStart"/>
+      <w:proofErr w:type="gramStart"/>
+      <w:r>
+        <w:t>type.scss</w:t>
+      </w:r>
+      <w:proofErr w:type="spellEnd"/>
+      <w:proofErr w:type="gramEnd"/>
+      <w:r>
+        <w:t>: Typography styles (e.g., headings, body text).</w:t>
+      </w:r>
+    </w:p>
+    <w:p>
+      <w:pPr>
+        <w:numPr>
+          <w:ilvl w:val="1"/>
+          <w:numId w:val="19"/>
+        </w:numPr>
+      </w:pPr>
+      <w:r>
+        <w:t>_</w:t>
+      </w:r>
+      <w:proofErr w:type="spellStart"/>
+      <w:proofErr w:type="gramStart"/>
+      <w:r>
+        <w:t>images.scss</w:t>
+      </w:r>
+      <w:proofErr w:type="spellEnd"/>
+      <w:proofErr w:type="gramEnd"/>
+      <w:r>
+        <w:t>: Utility classes for handling responsive images.</w:t>
+      </w:r>
+    </w:p>
+    <w:p>
+      <w:pPr>
+        <w:numPr>
+          <w:ilvl w:val="1"/>
+          <w:numId w:val="19"/>
+        </w:numPr>
+      </w:pPr>
+      <w:r>
+        <w:t>_</w:t>
+      </w:r>
+      <w:proofErr w:type="spellStart"/>
+      <w:proofErr w:type="gramStart"/>
+      <w:r>
+        <w:t>code.scss</w:t>
+      </w:r>
+      <w:proofErr w:type="spellEnd"/>
+      <w:proofErr w:type="gramEnd"/>
+      <w:r>
+        <w:t>: Styles for inline and block code elements.</w:t>
+      </w:r>
+    </w:p>
+    <w:p>
+      <w:pPr>
+        <w:numPr>
+          <w:ilvl w:val="1"/>
+          <w:numId w:val="19"/>
+        </w:numPr>
+      </w:pPr>
+      <w:r>
+        <w:t>_</w:t>
+      </w:r>
+      <w:proofErr w:type="spellStart"/>
+      <w:proofErr w:type="gramStart"/>
+      <w:r>
+        <w:t>tables.scss</w:t>
+      </w:r>
+      <w:proofErr w:type="spellEnd"/>
+      <w:proofErr w:type="gramEnd"/>
+      <w:r>
+        <w:t>: Table styling.</w:t>
+      </w:r>
+    </w:p>
+    <w:p>
+      <w:pPr>
+        <w:numPr>
+          <w:ilvl w:val="1"/>
+          <w:numId w:val="19"/>
+        </w:numPr>
+      </w:pPr>
+      <w:r>
+        <w:lastRenderedPageBreak/>
+        <w:t>_</w:t>
+      </w:r>
+      <w:proofErr w:type="spellStart"/>
+      <w:proofErr w:type="gramStart"/>
+      <w:r>
+        <w:t>forms.scss</w:t>
+      </w:r>
+      <w:proofErr w:type="spellEnd"/>
+      <w:proofErr w:type="gramEnd"/>
+      <w:r>
+        <w:t>: Base form styling, including inputs, checkboxes, and more.</w:t>
+      </w:r>
+    </w:p>
+    <w:p>
+      <w:r>
+        <w:pict w14:anchorId="4F2A3EFD">
+          <v:rect id="_x0000_i1031" style="width:0;height:0" o:hralign="center" o:hrstd="t" o:hr="t" fillcolor="#a0a0a0" stroked="f"/>
         </w:pict>
       </w:r>
     </w:p>
@@ -894,36 +1412,40 @@
           <w:b/>
           <w:bCs/>
         </w:rPr>
-        <w:t>1. Core Utilities</w:t>
+        <w:t>5. Components</w:t>
+      </w:r>
+    </w:p>
+    <w:p>
+      <w:r>
+        <w:t>Each Bootstrap component has its own SCSS partial, allowing fine-grained control:</w:t>
       </w:r>
     </w:p>
     <w:p>
       <w:pPr>
         <w:numPr>
           <w:ilvl w:val="1"/>
-          <w:numId w:val="16"/>
-        </w:numPr>
-      </w:pPr>
-      <w:r>
-        <w:lastRenderedPageBreak/>
+          <w:numId w:val="20"/>
+        </w:numPr>
+      </w:pPr>
+      <w:r>
         <w:t>_</w:t>
       </w:r>
       <w:proofErr w:type="spellStart"/>
       <w:proofErr w:type="gramStart"/>
       <w:r>
-        <w:t>functions.scss</w:t>
+        <w:t>buttons.scss</w:t>
       </w:r>
       <w:proofErr w:type="spellEnd"/>
       <w:proofErr w:type="gramEnd"/>
       <w:r>
-        <w:t>: Contains utility functions (e.g., color-contrast, shade-color).</w:t>
+        <w:t>: Styles for buttons and button groups.</w:t>
       </w:r>
     </w:p>
     <w:p>
       <w:pPr>
         <w:numPr>
           <w:ilvl w:val="1"/>
-          <w:numId w:val="16"/>
+          <w:numId w:val="20"/>
         </w:numPr>
       </w:pPr>
       <w:r>
@@ -932,19 +1454,19 @@
       <w:proofErr w:type="spellStart"/>
       <w:proofErr w:type="gramStart"/>
       <w:r>
-        <w:t>variables.scss</w:t>
+        <w:t>dropdown.scss</w:t>
       </w:r>
       <w:proofErr w:type="spellEnd"/>
       <w:proofErr w:type="gramEnd"/>
       <w:r>
-        <w:t>: Defines all of Bootstrap’s customizable variables (e.g., colors, spacing, typography).</w:t>
+        <w:t>: Dropdown menus.</w:t>
       </w:r>
     </w:p>
     <w:p>
       <w:pPr>
         <w:numPr>
           <w:ilvl w:val="1"/>
-          <w:numId w:val="16"/>
+          <w:numId w:val="20"/>
         </w:numPr>
       </w:pPr>
       <w:r>
@@ -953,26 +1475,144 @@
       <w:proofErr w:type="spellStart"/>
       <w:proofErr w:type="gramStart"/>
       <w:r>
-        <w:t>mixins.scss</w:t>
+        <w:t>modal.scss</w:t>
       </w:r>
       <w:proofErr w:type="spellEnd"/>
       <w:proofErr w:type="gramEnd"/>
       <w:r>
-        <w:t xml:space="preserve">: Provides reusable SCSS </w:t>
-      </w:r>
-      <w:proofErr w:type="spellStart"/>
-      <w:r>
-        <w:t>mixins</w:t>
-      </w:r>
-      <w:proofErr w:type="spellEnd"/>
-      <w:r>
-        <w:t xml:space="preserve"> for common patterns (e.g., gradients, media queries).</w:t>
-      </w:r>
-    </w:p>
-    <w:p>
-      <w:r>
-        <w:pict w14:anchorId="0BA61EE9">
-          <v:rect id="_x0000_i1166" style="width:0;height:0" o:hralign="center" o:hrstd="t" o:hr="t" fillcolor="#a0a0a0" stroked="f"/>
+        <w:t>: Modal windows.</w:t>
+      </w:r>
+    </w:p>
+    <w:p>
+      <w:pPr>
+        <w:numPr>
+          <w:ilvl w:val="1"/>
+          <w:numId w:val="20"/>
+        </w:numPr>
+      </w:pPr>
+      <w:r>
+        <w:t>_</w:t>
+      </w:r>
+      <w:proofErr w:type="spellStart"/>
+      <w:proofErr w:type="gramStart"/>
+      <w:r>
+        <w:t>alerts.scss</w:t>
+      </w:r>
+      <w:proofErr w:type="spellEnd"/>
+      <w:proofErr w:type="gramEnd"/>
+      <w:r>
+        <w:t>: Alert messages.</w:t>
+      </w:r>
+    </w:p>
+    <w:p>
+      <w:pPr>
+        <w:numPr>
+          <w:ilvl w:val="1"/>
+          <w:numId w:val="20"/>
+        </w:numPr>
+      </w:pPr>
+      <w:r>
+        <w:t>_</w:t>
+      </w:r>
+      <w:proofErr w:type="spellStart"/>
+      <w:proofErr w:type="gramStart"/>
+      <w:r>
+        <w:t>nav.scss</w:t>
+      </w:r>
+      <w:proofErr w:type="spellEnd"/>
+      <w:proofErr w:type="gramEnd"/>
+      <w:r>
+        <w:t>: Navigation styles, including tabs and pills.</w:t>
+      </w:r>
+    </w:p>
+    <w:p>
+      <w:pPr>
+        <w:numPr>
+          <w:ilvl w:val="1"/>
+          <w:numId w:val="20"/>
+        </w:numPr>
+      </w:pPr>
+      <w:r>
+        <w:t>_</w:t>
+      </w:r>
+      <w:proofErr w:type="spellStart"/>
+      <w:proofErr w:type="gramStart"/>
+      <w:r>
+        <w:t>navbar.scss</w:t>
+      </w:r>
+      <w:proofErr w:type="spellEnd"/>
+      <w:proofErr w:type="gramEnd"/>
+      <w:r>
+        <w:t>: Navbars.</w:t>
+      </w:r>
+    </w:p>
+    <w:p>
+      <w:pPr>
+        <w:numPr>
+          <w:ilvl w:val="1"/>
+          <w:numId w:val="20"/>
+        </w:numPr>
+      </w:pPr>
+      <w:r>
+        <w:t>_</w:t>
+      </w:r>
+      <w:proofErr w:type="spellStart"/>
+      <w:proofErr w:type="gramStart"/>
+      <w:r>
+        <w:t>card.scss</w:t>
+      </w:r>
+      <w:proofErr w:type="spellEnd"/>
+      <w:proofErr w:type="gramEnd"/>
+      <w:r>
+        <w:t>: Card components.</w:t>
+      </w:r>
+    </w:p>
+    <w:p>
+      <w:pPr>
+        <w:numPr>
+          <w:ilvl w:val="1"/>
+          <w:numId w:val="20"/>
+        </w:numPr>
+      </w:pPr>
+      <w:r>
+        <w:t>_</w:t>
+      </w:r>
+      <w:proofErr w:type="spellStart"/>
+      <w:proofErr w:type="gramStart"/>
+      <w:r>
+        <w:t>progress.scss</w:t>
+      </w:r>
+      <w:proofErr w:type="spellEnd"/>
+      <w:proofErr w:type="gramEnd"/>
+      <w:r>
+        <w:t>: Progress bars.</w:t>
+      </w:r>
+    </w:p>
+    <w:p>
+      <w:pPr>
+        <w:numPr>
+          <w:ilvl w:val="1"/>
+          <w:numId w:val="20"/>
+        </w:numPr>
+      </w:pPr>
+      <w:r>
+        <w:t>_list-</w:t>
+      </w:r>
+      <w:proofErr w:type="spellStart"/>
+      <w:proofErr w:type="gramStart"/>
+      <w:r>
+        <w:t>group.scss</w:t>
+      </w:r>
+      <w:proofErr w:type="spellEnd"/>
+      <w:proofErr w:type="gramEnd"/>
+      <w:r>
+        <w:t>: List groups.</w:t>
+      </w:r>
+    </w:p>
+    <w:p>
+      <w:r>
+        <w:pict w14:anchorId="22BF4315">
+          <v:rect id="_x0000_i1032" style="width:0;height:0" o:hralign="center" o:hrstd="t" o:hr="t" fillcolor="#a0a0a0" stroked="f"/>
         </w:pict>
       </w:r>
     </w:p>
@@ -988,457 +1628,6 @@
           <w:b/>
           <w:bCs/>
         </w:rPr>
-        <w:t>2. Grid System</w:t>
-      </w:r>
-    </w:p>
-    <w:p>
-      <w:pPr>
-        <w:numPr>
-          <w:ilvl w:val="1"/>
-          <w:numId w:val="17"/>
-        </w:numPr>
-      </w:pPr>
-      <w:r>
-        <w:t>_</w:t>
-      </w:r>
-      <w:proofErr w:type="spellStart"/>
-      <w:proofErr w:type="gramStart"/>
-      <w:r>
-        <w:t>grid.scss</w:t>
-      </w:r>
-      <w:proofErr w:type="spellEnd"/>
-      <w:proofErr w:type="gramEnd"/>
-      <w:r>
-        <w:t>: Defines the grid system (containers, rows, columns, responsive breakpoints).</w:t>
-      </w:r>
-    </w:p>
-    <w:p>
-      <w:r>
-        <w:pict w14:anchorId="7EFC8252">
-          <v:rect id="_x0000_i1167" style="width:0;height:0" o:hralign="center" o:hrstd="t" o:hr="t" fillcolor="#a0a0a0" stroked="f"/>
-        </w:pict>
-      </w:r>
-    </w:p>
-    <w:p>
-      <w:pPr>
-        <w:rPr>
-          <w:b/>
-          <w:bCs/>
-        </w:rPr>
-      </w:pPr>
-      <w:r>
-        <w:rPr>
-          <w:b/>
-          <w:bCs/>
-        </w:rPr>
-        <w:t>3. Reboot</w:t>
-      </w:r>
-    </w:p>
-    <w:p>
-      <w:pPr>
-        <w:numPr>
-          <w:ilvl w:val="1"/>
-          <w:numId w:val="18"/>
-        </w:numPr>
-      </w:pPr>
-      <w:r>
-        <w:t>_</w:t>
-      </w:r>
-      <w:proofErr w:type="spellStart"/>
-      <w:proofErr w:type="gramStart"/>
-      <w:r>
-        <w:t>reboot.scss</w:t>
-      </w:r>
-      <w:proofErr w:type="spellEnd"/>
-      <w:proofErr w:type="gramEnd"/>
-      <w:r>
-        <w:t>: Resets and normalizes browser default styles.</w:t>
-      </w:r>
-    </w:p>
-    <w:p>
-      <w:r>
-        <w:pict w14:anchorId="38206E0A">
-          <v:rect id="_x0000_i1168" style="width:0;height:0" o:hralign="center" o:hrstd="t" o:hr="t" fillcolor="#a0a0a0" stroked="f"/>
-        </w:pict>
-      </w:r>
-    </w:p>
-    <w:p>
-      <w:pPr>
-        <w:rPr>
-          <w:b/>
-          <w:bCs/>
-        </w:rPr>
-      </w:pPr>
-      <w:r>
-        <w:rPr>
-          <w:b/>
-          <w:bCs/>
-        </w:rPr>
-        <w:t>4. Base Components</w:t>
-      </w:r>
-    </w:p>
-    <w:p>
-      <w:pPr>
-        <w:numPr>
-          <w:ilvl w:val="1"/>
-          <w:numId w:val="19"/>
-        </w:numPr>
-      </w:pPr>
-      <w:r>
-        <w:t>_</w:t>
-      </w:r>
-      <w:proofErr w:type="spellStart"/>
-      <w:proofErr w:type="gramStart"/>
-      <w:r>
-        <w:t>root.scss</w:t>
-      </w:r>
-      <w:proofErr w:type="spellEnd"/>
-      <w:proofErr w:type="gramEnd"/>
-      <w:r>
-        <w:t>: Defines CSS variables for theme and customization.</w:t>
-      </w:r>
-    </w:p>
-    <w:p>
-      <w:pPr>
-        <w:numPr>
-          <w:ilvl w:val="1"/>
-          <w:numId w:val="19"/>
-        </w:numPr>
-      </w:pPr>
-      <w:r>
-        <w:t>_</w:t>
-      </w:r>
-      <w:proofErr w:type="spellStart"/>
-      <w:proofErr w:type="gramStart"/>
-      <w:r>
-        <w:t>type.scss</w:t>
-      </w:r>
-      <w:proofErr w:type="spellEnd"/>
-      <w:proofErr w:type="gramEnd"/>
-      <w:r>
-        <w:t>: Typography styles (e.g., headings, body text).</w:t>
-      </w:r>
-    </w:p>
-    <w:p>
-      <w:pPr>
-        <w:numPr>
-          <w:ilvl w:val="1"/>
-          <w:numId w:val="19"/>
-        </w:numPr>
-      </w:pPr>
-      <w:r>
-        <w:t>_</w:t>
-      </w:r>
-      <w:proofErr w:type="spellStart"/>
-      <w:proofErr w:type="gramStart"/>
-      <w:r>
-        <w:t>images.scss</w:t>
-      </w:r>
-      <w:proofErr w:type="spellEnd"/>
-      <w:proofErr w:type="gramEnd"/>
-      <w:r>
-        <w:t>: Utility classes for handling responsive images.</w:t>
-      </w:r>
-    </w:p>
-    <w:p>
-      <w:pPr>
-        <w:numPr>
-          <w:ilvl w:val="1"/>
-          <w:numId w:val="19"/>
-        </w:numPr>
-      </w:pPr>
-      <w:r>
-        <w:t>_</w:t>
-      </w:r>
-      <w:proofErr w:type="spellStart"/>
-      <w:proofErr w:type="gramStart"/>
-      <w:r>
-        <w:t>code.scss</w:t>
-      </w:r>
-      <w:proofErr w:type="spellEnd"/>
-      <w:proofErr w:type="gramEnd"/>
-      <w:r>
-        <w:t>: Styles for inline and block code elements.</w:t>
-      </w:r>
-    </w:p>
-    <w:p>
-      <w:pPr>
-        <w:numPr>
-          <w:ilvl w:val="1"/>
-          <w:numId w:val="19"/>
-        </w:numPr>
-      </w:pPr>
-      <w:r>
-        <w:t>_</w:t>
-      </w:r>
-      <w:proofErr w:type="spellStart"/>
-      <w:proofErr w:type="gramStart"/>
-      <w:r>
-        <w:t>tables.scss</w:t>
-      </w:r>
-      <w:proofErr w:type="spellEnd"/>
-      <w:proofErr w:type="gramEnd"/>
-      <w:r>
-        <w:t>: Table styling.</w:t>
-      </w:r>
-    </w:p>
-    <w:p>
-      <w:pPr>
-        <w:numPr>
-          <w:ilvl w:val="1"/>
-          <w:numId w:val="19"/>
-        </w:numPr>
-      </w:pPr>
-      <w:r>
-        <w:t>_</w:t>
-      </w:r>
-      <w:proofErr w:type="spellStart"/>
-      <w:proofErr w:type="gramStart"/>
-      <w:r>
-        <w:t>forms.scss</w:t>
-      </w:r>
-      <w:proofErr w:type="spellEnd"/>
-      <w:proofErr w:type="gramEnd"/>
-      <w:r>
-        <w:t>: Base form styling, including inputs, checkboxes, and more.</w:t>
-      </w:r>
-    </w:p>
-    <w:p>
-      <w:r>
-        <w:pict w14:anchorId="4F2A3EFD">
-          <v:rect id="_x0000_i1169" style="width:0;height:0" o:hralign="center" o:hrstd="t" o:hr="t" fillcolor="#a0a0a0" stroked="f"/>
-        </w:pict>
-      </w:r>
-    </w:p>
-    <w:p>
-      <w:pPr>
-        <w:rPr>
-          <w:b/>
-          <w:bCs/>
-        </w:rPr>
-      </w:pPr>
-      <w:r>
-        <w:rPr>
-          <w:b/>
-          <w:bCs/>
-        </w:rPr>
-        <w:t>5. Components</w:t>
-      </w:r>
-    </w:p>
-    <w:p>
-      <w:r>
-        <w:t>Each Bootstrap component has its own SCSS partial, allowing fine-grained control:</w:t>
-      </w:r>
-    </w:p>
-    <w:p>
-      <w:pPr>
-        <w:numPr>
-          <w:ilvl w:val="1"/>
-          <w:numId w:val="20"/>
-        </w:numPr>
-      </w:pPr>
-      <w:r>
-        <w:t>_</w:t>
-      </w:r>
-      <w:proofErr w:type="spellStart"/>
-      <w:proofErr w:type="gramStart"/>
-      <w:r>
-        <w:t>buttons.scss</w:t>
-      </w:r>
-      <w:proofErr w:type="spellEnd"/>
-      <w:proofErr w:type="gramEnd"/>
-      <w:r>
-        <w:t>: Styles for buttons and button groups.</w:t>
-      </w:r>
-    </w:p>
-    <w:p>
-      <w:pPr>
-        <w:numPr>
-          <w:ilvl w:val="1"/>
-          <w:numId w:val="20"/>
-        </w:numPr>
-      </w:pPr>
-      <w:r>
-        <w:t>_</w:t>
-      </w:r>
-      <w:proofErr w:type="spellStart"/>
-      <w:proofErr w:type="gramStart"/>
-      <w:r>
-        <w:t>dropdown.scss</w:t>
-      </w:r>
-      <w:proofErr w:type="spellEnd"/>
-      <w:proofErr w:type="gramEnd"/>
-      <w:r>
-        <w:t>: Dropdown menus.</w:t>
-      </w:r>
-    </w:p>
-    <w:p>
-      <w:pPr>
-        <w:numPr>
-          <w:ilvl w:val="1"/>
-          <w:numId w:val="20"/>
-        </w:numPr>
-      </w:pPr>
-      <w:r>
-        <w:t>_</w:t>
-      </w:r>
-      <w:proofErr w:type="spellStart"/>
-      <w:proofErr w:type="gramStart"/>
-      <w:r>
-        <w:t>modal.scss</w:t>
-      </w:r>
-      <w:proofErr w:type="spellEnd"/>
-      <w:proofErr w:type="gramEnd"/>
-      <w:r>
-        <w:t>: Modal windows.</w:t>
-      </w:r>
-    </w:p>
-    <w:p>
-      <w:pPr>
-        <w:numPr>
-          <w:ilvl w:val="1"/>
-          <w:numId w:val="20"/>
-        </w:numPr>
-      </w:pPr>
-      <w:r>
-        <w:lastRenderedPageBreak/>
-        <w:t>_</w:t>
-      </w:r>
-      <w:proofErr w:type="spellStart"/>
-      <w:proofErr w:type="gramStart"/>
-      <w:r>
-        <w:t>alerts.scss</w:t>
-      </w:r>
-      <w:proofErr w:type="spellEnd"/>
-      <w:proofErr w:type="gramEnd"/>
-      <w:r>
-        <w:t>: Alert messages.</w:t>
-      </w:r>
-    </w:p>
-    <w:p>
-      <w:pPr>
-        <w:numPr>
-          <w:ilvl w:val="1"/>
-          <w:numId w:val="20"/>
-        </w:numPr>
-      </w:pPr>
-      <w:r>
-        <w:t>_</w:t>
-      </w:r>
-      <w:proofErr w:type="spellStart"/>
-      <w:proofErr w:type="gramStart"/>
-      <w:r>
-        <w:t>nav.scss</w:t>
-      </w:r>
-      <w:proofErr w:type="spellEnd"/>
-      <w:proofErr w:type="gramEnd"/>
-      <w:r>
-        <w:t>: Navigation styles, including tabs and pills.</w:t>
-      </w:r>
-    </w:p>
-    <w:p>
-      <w:pPr>
-        <w:numPr>
-          <w:ilvl w:val="1"/>
-          <w:numId w:val="20"/>
-        </w:numPr>
-      </w:pPr>
-      <w:r>
-        <w:t>_</w:t>
-      </w:r>
-      <w:proofErr w:type="spellStart"/>
-      <w:proofErr w:type="gramStart"/>
-      <w:r>
-        <w:t>navbar.scss</w:t>
-      </w:r>
-      <w:proofErr w:type="spellEnd"/>
-      <w:proofErr w:type="gramEnd"/>
-      <w:r>
-        <w:t>: Navbars.</w:t>
-      </w:r>
-    </w:p>
-    <w:p>
-      <w:pPr>
-        <w:numPr>
-          <w:ilvl w:val="1"/>
-          <w:numId w:val="20"/>
-        </w:numPr>
-      </w:pPr>
-      <w:r>
-        <w:t>_</w:t>
-      </w:r>
-      <w:proofErr w:type="spellStart"/>
-      <w:proofErr w:type="gramStart"/>
-      <w:r>
-        <w:t>card.scss</w:t>
-      </w:r>
-      <w:proofErr w:type="spellEnd"/>
-      <w:proofErr w:type="gramEnd"/>
-      <w:r>
-        <w:t>: Card components.</w:t>
-      </w:r>
-    </w:p>
-    <w:p>
-      <w:pPr>
-        <w:numPr>
-          <w:ilvl w:val="1"/>
-          <w:numId w:val="20"/>
-        </w:numPr>
-      </w:pPr>
-      <w:r>
-        <w:t>_</w:t>
-      </w:r>
-      <w:proofErr w:type="spellStart"/>
-      <w:proofErr w:type="gramStart"/>
-      <w:r>
-        <w:t>progress.scss</w:t>
-      </w:r>
-      <w:proofErr w:type="spellEnd"/>
-      <w:proofErr w:type="gramEnd"/>
-      <w:r>
-        <w:t>: Progress bars.</w:t>
-      </w:r>
-    </w:p>
-    <w:p>
-      <w:pPr>
-        <w:numPr>
-          <w:ilvl w:val="1"/>
-          <w:numId w:val="20"/>
-        </w:numPr>
-      </w:pPr>
-      <w:r>
-        <w:t>_list-</w:t>
-      </w:r>
-      <w:proofErr w:type="spellStart"/>
-      <w:proofErr w:type="gramStart"/>
-      <w:r>
-        <w:t>group.scss</w:t>
-      </w:r>
-      <w:proofErr w:type="spellEnd"/>
-      <w:proofErr w:type="gramEnd"/>
-      <w:r>
-        <w:t>: List groups.</w:t>
-      </w:r>
-    </w:p>
-    <w:p>
-      <w:r>
-        <w:pict w14:anchorId="22BF4315">
-          <v:rect id="_x0000_i1170" style="width:0;height:0" o:hralign="center" o:hrstd="t" o:hr="t" fillcolor="#a0a0a0" stroked="f"/>
-        </w:pict>
-      </w:r>
-    </w:p>
-    <w:p>
-      <w:pPr>
-        <w:rPr>
-          <w:b/>
-          <w:bCs/>
-        </w:rPr>
-      </w:pPr>
-      <w:r>
-        <w:rPr>
-          <w:b/>
-          <w:bCs/>
-        </w:rPr>
         <w:t>6. Helpers</w:t>
       </w:r>
     </w:p>
@@ -1487,7 +1676,7 @@
     <w:p>
       <w:r>
         <w:pict w14:anchorId="1E7D47EF">
-          <v:rect id="_x0000_i1171" style="width:0;height:0" o:hralign="center" o:hrstd="t" o:hr="t" fillcolor="#a0a0a0" stroked="f"/>
+          <v:rect id="_x0000_i1033" style="width:0;height:0" o:hralign="center" o:hrstd="t" o:hr="t" fillcolor="#a0a0a0" stroked="f"/>
         </w:pict>
       </w:r>
     </w:p>
@@ -1694,6 +1883,7 @@
         <w:pStyle w:val="NoSpacing"/>
       </w:pPr>
       <w:r>
+        <w:lastRenderedPageBreak/>
         <w:t>@import '</w:t>
       </w:r>
       <w:proofErr w:type="spellStart"/>
@@ -3567,6 +3757,36 @@
       <w:spacing w:after="0" w:line="240" w:lineRule="auto"/>
     </w:pPr>
   </w:style>
+  <w:style w:type="paragraph" w:styleId="HTMLPreformatted">
+    <w:name w:val="HTML Preformatted"/>
+    <w:basedOn w:val="Normal"/>
+    <w:link w:val="HTMLPreformattedChar"/>
+    <w:uiPriority w:val="99"/>
+    <w:semiHidden/>
+    <w:unhideWhenUsed/>
+    <w:rsid w:val="0025512F"/>
+    <w:pPr>
+      <w:spacing w:after="0" w:line="240" w:lineRule="auto"/>
+    </w:pPr>
+    <w:rPr>
+      <w:rFonts w:ascii="Consolas" w:hAnsi="Consolas"/>
+      <w:sz w:val="20"/>
+      <w:szCs w:val="20"/>
+    </w:rPr>
+  </w:style>
+  <w:style w:type="character" w:customStyle="1" w:styleId="HTMLPreformattedChar">
+    <w:name w:val="HTML Preformatted Char"/>
+    <w:basedOn w:val="DefaultParagraphFont"/>
+    <w:link w:val="HTMLPreformatted"/>
+    <w:uiPriority w:val="99"/>
+    <w:semiHidden/>
+    <w:rsid w:val="0025512F"/>
+    <w:rPr>
+      <w:rFonts w:ascii="Consolas" w:hAnsi="Consolas"/>
+      <w:sz w:val="20"/>
+      <w:szCs w:val="20"/>
+    </w:rPr>
+  </w:style>
 </w:styles>
 </file>
 

</xml_diff>